<commit_message>
tweak layout of consent form
</commit_message>
<xml_diff>
--- a/material/Consent_Form_Experiment_Cartography.docx
+++ b/material/Consent_Form_Experiment_Cartography.docx
@@ -51,6 +51,8 @@
       <w:r>
         <w:t>Florian Ledermann</w:t>
       </w:r>
+      <w:bookmarkStart w:id="0" w:name="_GoBack"/>
+      <w:bookmarkEnd w:id="0"/>
     </w:p>
     <w:p>
       <w:pPr>
@@ -231,8 +233,6 @@
       <w:r>
         <w:t>, and others,</w:t>
       </w:r>
-      <w:bookmarkStart w:id="0" w:name="_GoBack"/>
-      <w:bookmarkEnd w:id="0"/>
       <w:r>
         <w:t xml:space="preserve"> to create better maps in the future.</w:t>
       </w:r>
@@ -1320,16 +1320,31 @@
       </w:rPr>
       <w:t xml:space="preserve"> </w:t>
     </w:r>
-    <w:fldSimple w:instr=" NUMPAGES \* MERGEFORMAT ">
-      <w:r>
-        <w:rPr>
-          <w:rFonts w:ascii="TU Text Light" w:hAnsi="TU Text Light"/>
-          <w:noProof/>
-          <w:sz w:val="14"/>
-        </w:rPr>
-        <w:t>5</w:t>
-      </w:r>
-    </w:fldSimple>
+    <w:r>
+      <w:fldChar w:fldCharType="begin"/>
+    </w:r>
+    <w:r>
+      <w:instrText xml:space="preserve"> NUMPAGES \* MERGEFORMAT </w:instrText>
+    </w:r>
+    <w:r>
+      <w:fldChar w:fldCharType="separate"/>
+    </w:r>
+    <w:r>
+      <w:rPr>
+        <w:rFonts w:ascii="TU Text Light" w:hAnsi="TU Text Light"/>
+        <w:noProof/>
+        <w:sz w:val="14"/>
+      </w:rPr>
+      <w:t>5</w:t>
+    </w:r>
+    <w:r>
+      <w:rPr>
+        <w:rFonts w:ascii="TU Text Light" w:hAnsi="TU Text Light"/>
+        <w:noProof/>
+        <w:sz w:val="14"/>
+      </w:rPr>
+      <w:fldChar w:fldCharType="end"/>
+    </w:r>
     <w:r>
       <w:rPr>
         <w:rFonts w:ascii="TU Text Light" w:hAnsi="TU Text Light"/>
@@ -2370,224 +2385,6 @@
                   </w:p>
                 </w:txbxContent>
               </v:textbox>
-            </v:shape>
-          </w:pict>
-        </mc:Fallback>
-      </mc:AlternateContent>
-    </w:r>
-    <w:r>
-      <w:rPr>
-        <w:rFonts w:ascii="TU Text Light" w:hAnsi="TU Text Light"/>
-        <w:noProof/>
-        <w:sz w:val="20"/>
-        <w:lang w:val="en-US" w:eastAsia="en-US"/>
-      </w:rPr>
-      <mc:AlternateContent>
-        <mc:Choice Requires="wps">
-          <w:drawing>
-            <wp:anchor distT="0" distB="0" distL="114300" distR="114300" simplePos="0" relativeHeight="251657216" behindDoc="0" locked="0" layoutInCell="1" allowOverlap="1" wp14:anchorId="1C1D3486" wp14:editId="2774CC87">
-              <wp:simplePos x="0" y="0"/>
-              <wp:positionH relativeFrom="page">
-                <wp:posOffset>139700</wp:posOffset>
-              </wp:positionH>
-              <wp:positionV relativeFrom="page">
-                <wp:posOffset>5346700</wp:posOffset>
-              </wp:positionV>
-              <wp:extent cx="90170" cy="36195"/>
-              <wp:effectExtent l="0" t="3175" r="0" b="0"/>
-              <wp:wrapNone/>
-              <wp:docPr id="3" name="Lochmarke"/>
-              <wp:cNvGraphicFramePr>
-                <a:graphicFrameLocks xmlns:a="http://schemas.openxmlformats.org/drawingml/2006/main"/>
-              </wp:cNvGraphicFramePr>
-              <a:graphic xmlns:a="http://schemas.openxmlformats.org/drawingml/2006/main">
-                <a:graphicData uri="http://schemas.microsoft.com/office/word/2010/wordprocessingShape">
-                  <wps:wsp>
-                    <wps:cNvSpPr txBox="1">
-                      <a:spLocks noChangeArrowheads="1"/>
-                    </wps:cNvSpPr>
-                    <wps:spPr bwMode="auto">
-                      <a:xfrm>
-                        <a:off x="0" y="0"/>
-                        <a:ext cx="90170" cy="36195"/>
-                      </a:xfrm>
-                      <a:prstGeom prst="rect">
-                        <a:avLst/>
-                      </a:prstGeom>
-                      <a:noFill/>
-                      <a:ln>
-                        <a:noFill/>
-                      </a:ln>
-                      <a:extLst>
-                        <a:ext uri="{909E8E84-426E-40DD-AFC4-6F175D3DCCD1}">
-                          <a14:hiddenFill xmlns:a14="http://schemas.microsoft.com/office/drawing/2010/main">
-                            <a:solidFill>
-                              <a:srgbClr val="FFFFFF"/>
-                            </a:solidFill>
-                          </a14:hiddenFill>
-                        </a:ext>
-                        <a:ext uri="{91240B29-F687-4F45-9708-019B960494DF}">
-                          <a14:hiddenLine xmlns:a14="http://schemas.microsoft.com/office/drawing/2010/main" w="3175">
-                            <a:solidFill>
-                              <a:srgbClr val="000000"/>
-                            </a:solidFill>
-                            <a:miter lim="800000"/>
-                            <a:headEnd/>
-                            <a:tailEnd/>
-                          </a14:hiddenLine>
-                        </a:ext>
-                      </a:extLst>
-                    </wps:spPr>
-                    <wps:txbx>
-                      <w:txbxContent>
-                        <w:p>
-                          <w:pPr>
-                            <w:pBdr>
-                              <w:top w:val="single" w:sz="4" w:space="1" w:color="auto"/>
-                            </w:pBdr>
-                          </w:pPr>
-                        </w:p>
-                      </w:txbxContent>
-                    </wps:txbx>
-                    <wps:bodyPr rot="0" vert="horz" wrap="square" lIns="0" tIns="0" rIns="0" bIns="0" anchor="t" anchorCtr="0" upright="1">
-                      <a:noAutofit/>
-                    </wps:bodyPr>
-                  </wps:wsp>
-                </a:graphicData>
-              </a:graphic>
-              <wp14:sizeRelH relativeFrom="page">
-                <wp14:pctWidth>0</wp14:pctWidth>
-              </wp14:sizeRelH>
-              <wp14:sizeRelV relativeFrom="page">
-                <wp14:pctHeight>0</wp14:pctHeight>
-              </wp14:sizeRelV>
-            </wp:anchor>
-          </w:drawing>
-        </mc:Choice>
-        <mc:Fallback>
-          <w:pict>
-            <v:shape w14:anchorId="1C1D3486" id="Lochmarke" o:spid="_x0000_s1027" type="#_x0000_t202" style="position:absolute;margin-left:11pt;margin-top:421pt;width:7.1pt;height:2.85pt;z-index:251657216;visibility:visible;mso-wrap-style:square;mso-width-percent:0;mso-height-percent:0;mso-wrap-distance-left:9pt;mso-wrap-distance-top:0;mso-wrap-distance-right:9pt;mso-wrap-distance-bottom:0;mso-position-horizontal:absolute;mso-position-horizontal-relative:page;mso-position-vertical:absolute;mso-position-vertical-relative:page;mso-width-percent:0;mso-height-percent:0;mso-width-relative:page;mso-height-relative:page;v-text-anchor:top" o:gfxdata="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" filled="f" stroked="f" strokeweight=".25pt">
-              <v:textbox inset="0,0,0,0">
-                <w:txbxContent>
-                  <w:p>
-                    <w:pPr>
-                      <w:pBdr>
-                        <w:top w:val="single" w:sz="4" w:space="1" w:color="auto"/>
-                      </w:pBdr>
-                    </w:pPr>
-                  </w:p>
-                </w:txbxContent>
-              </v:textbox>
-              <w10:wrap anchorx="page" anchory="page"/>
-            </v:shape>
-          </w:pict>
-        </mc:Fallback>
-      </mc:AlternateContent>
-    </w:r>
-    <w:r>
-      <w:rPr>
-        <w:rFonts w:ascii="TU Text Light" w:hAnsi="TU Text Light"/>
-        <w:noProof/>
-        <w:sz w:val="20"/>
-        <w:lang w:val="en-US" w:eastAsia="en-US"/>
-      </w:rPr>
-      <mc:AlternateContent>
-        <mc:Choice Requires="wps">
-          <w:drawing>
-            <wp:anchor distT="0" distB="0" distL="114300" distR="114300" simplePos="0" relativeHeight="251656192" behindDoc="0" locked="0" layoutInCell="1" allowOverlap="1" wp14:anchorId="46D71456" wp14:editId="4433F10C">
-              <wp:simplePos x="0" y="0"/>
-              <wp:positionH relativeFrom="page">
-                <wp:posOffset>139700</wp:posOffset>
-              </wp:positionH>
-              <wp:positionV relativeFrom="page">
-                <wp:posOffset>3564255</wp:posOffset>
-              </wp:positionV>
-              <wp:extent cx="90170" cy="36195"/>
-              <wp:effectExtent l="0" t="1905" r="0" b="0"/>
-              <wp:wrapNone/>
-              <wp:docPr id="2" name="Falzmarke"/>
-              <wp:cNvGraphicFramePr>
-                <a:graphicFrameLocks xmlns:a="http://schemas.openxmlformats.org/drawingml/2006/main"/>
-              </wp:cNvGraphicFramePr>
-              <a:graphic xmlns:a="http://schemas.openxmlformats.org/drawingml/2006/main">
-                <a:graphicData uri="http://schemas.microsoft.com/office/word/2010/wordprocessingShape">
-                  <wps:wsp>
-                    <wps:cNvSpPr txBox="1">
-                      <a:spLocks noChangeArrowheads="1"/>
-                    </wps:cNvSpPr>
-                    <wps:spPr bwMode="auto">
-                      <a:xfrm>
-                        <a:off x="0" y="0"/>
-                        <a:ext cx="90170" cy="36195"/>
-                      </a:xfrm>
-                      <a:prstGeom prst="rect">
-                        <a:avLst/>
-                      </a:prstGeom>
-                      <a:noFill/>
-                      <a:ln>
-                        <a:noFill/>
-                      </a:ln>
-                      <a:extLst>
-                        <a:ext uri="{909E8E84-426E-40DD-AFC4-6F175D3DCCD1}">
-                          <a14:hiddenFill xmlns:a14="http://schemas.microsoft.com/office/drawing/2010/main">
-                            <a:solidFill>
-                              <a:srgbClr val="FFFFFF"/>
-                            </a:solidFill>
-                          </a14:hiddenFill>
-                        </a:ext>
-                        <a:ext uri="{91240B29-F687-4F45-9708-019B960494DF}">
-                          <a14:hiddenLine xmlns:a14="http://schemas.microsoft.com/office/drawing/2010/main" w="3175">
-                            <a:solidFill>
-                              <a:srgbClr val="000000"/>
-                            </a:solidFill>
-                            <a:miter lim="800000"/>
-                            <a:headEnd/>
-                            <a:tailEnd/>
-                          </a14:hiddenLine>
-                        </a:ext>
-                      </a:extLst>
-                    </wps:spPr>
-                    <wps:txbx>
-                      <w:txbxContent>
-                        <w:p>
-                          <w:pPr>
-                            <w:pBdr>
-                              <w:top w:val="single" w:sz="4" w:space="1" w:color="auto"/>
-                            </w:pBdr>
-                          </w:pPr>
-                        </w:p>
-                      </w:txbxContent>
-                    </wps:txbx>
-                    <wps:bodyPr rot="0" vert="horz" wrap="square" lIns="0" tIns="0" rIns="0" bIns="0" anchor="t" anchorCtr="0" upright="1">
-                      <a:noAutofit/>
-                    </wps:bodyPr>
-                  </wps:wsp>
-                </a:graphicData>
-              </a:graphic>
-              <wp14:sizeRelH relativeFrom="page">
-                <wp14:pctWidth>0</wp14:pctWidth>
-              </wp14:sizeRelH>
-              <wp14:sizeRelV relativeFrom="page">
-                <wp14:pctHeight>0</wp14:pctHeight>
-              </wp14:sizeRelV>
-            </wp:anchor>
-          </w:drawing>
-        </mc:Choice>
-        <mc:Fallback>
-          <w:pict>
-            <v:shape w14:anchorId="46D71456" id="Falzmarke" o:spid="_x0000_s1028" type="#_x0000_t202" style="position:absolute;margin-left:11pt;margin-top:280.65pt;width:7.1pt;height:2.85pt;z-index:251656192;visibility:visible;mso-wrap-style:square;mso-width-percent:0;mso-height-percent:0;mso-wrap-distance-left:9pt;mso-wrap-distance-top:0;mso-wrap-distance-right:9pt;mso-wrap-distance-bottom:0;mso-position-horizontal:absolute;mso-position-horizontal-relative:page;mso-position-vertical:absolute;mso-position-vertical-relative:page;mso-width-percent:0;mso-height-percent:0;mso-width-relative:page;mso-height-relative:page;v-text-anchor:top" o:gfxdata="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" filled="f" stroked="f" strokeweight=".25pt">
-              <v:textbox inset="0,0,0,0">
-                <w:txbxContent>
-                  <w:p>
-                    <w:pPr>
-                      <w:pBdr>
-                        <w:top w:val="single" w:sz="4" w:space="1" w:color="auto"/>
-                      </w:pBdr>
-                    </w:pPr>
-                  </w:p>
-                </w:txbxContent>
-              </v:textbox>
-              <w10:wrap anchorx="page" anchory="page"/>
             </v:shape>
           </w:pict>
         </mc:Fallback>
@@ -3657,7 +3454,7 @@
 </file>
 
 <file path=customXml/itemProps1.xml><?xml version="1.0" encoding="utf-8"?>
-<ds:datastoreItem xmlns:ds="http://schemas.openxmlformats.org/officeDocument/2006/customXml" ds:itemID="{E088EBCB-0EE5-464E-896E-842553C1E688}">
+<ds:datastoreItem xmlns:ds="http://schemas.openxmlformats.org/officeDocument/2006/customXml" ds:itemID="{5237D8DA-7AF7-4362-BEA0-EB0D26C8DCED}">
   <ds:schemaRefs>
     <ds:schemaRef ds:uri="http://schemas.openxmlformats.org/officeDocument/2006/bibliography"/>
   </ds:schemaRefs>

</xml_diff>